<commit_message>
updates word doc for theotokia competition sheet
</commit_message>
<xml_diff>
--- a/src/static/advent_competition_theotokia.docx
+++ b/src/static/advent_competition_theotokia.docx
@@ -172,8 +172,67 @@
                 <w:szCs w:val="24"/>
                 <w:shd w:val="clear" w:color="auto" w:fill="FFFFFF"/>
               </w:rPr>
-              <w:t>Which is called, the holy of holies, wherein are the tablets, of the covenant…</w:t>
-            </w:r>
+              <w:t>Which is called, the holy of holies, wherein are the tablets, of the covenant… They likened it to you, O Virgin Mary, the true tabernacle, wherein dwelt God.</w:t>
+            </w:r>
+          </w:p>
+        </w:tc>
+        <w:tc>
+          <w:tcPr>
+            <w:tcW w:w="2698" w:type="dxa"/>
+          </w:tcPr>
+          <w:p/>
+        </w:tc>
+        <w:tc>
+          <w:tcPr>
+            <w:tcW w:w="2698" w:type="dxa"/>
+          </w:tcPr>
+          <w:p/>
+        </w:tc>
+      </w:tr>
+      <w:tr>
+        <w:tc>
+          <w:tcPr>
+            <w:tcW w:w="1560" w:type="dxa"/>
+          </w:tcPr>
+          <w:p>
+            <w:pPr>
+              <w:rPr>
+                <w:b/>
+                <w:bCs/>
+              </w:rPr>
+            </w:pPr>
+          </w:p>
+          <w:p>
+            <w:pPr>
+              <w:rPr>
+                <w:b/>
+                <w:bCs/>
+              </w:rPr>
+            </w:pPr>
+            <w:r>
+              <w:rPr>
+                <w:b/>
+                <w:bCs/>
+              </w:rPr>
+              <w:t>Nov 26</w:t>
+            </w:r>
+          </w:p>
+        </w:tc>
+        <w:tc>
+          <w:tcPr>
+            <w:tcW w:w="3834" w:type="dxa"/>
+          </w:tcPr>
+          <w:p>
+            <w:pPr>
+              <w:spacing w:after="0" w:line="240" w:lineRule="auto"/>
+              <w:rPr>
+                <w:rFonts w:ascii="Arial" w:hAnsi="Arial" w:cs="Arial"/>
+                <w:color w:val="000000" w:themeColor="text1"/>
+                <w:sz w:val="24"/>
+                <w:szCs w:val="24"/>
+                <w:lang w:val="en-CA"/>
+              </w:rPr>
+            </w:pPr>
             <w:r>
               <w:rPr>
                 <w:rFonts w:ascii="Arial" w:hAnsi="Arial" w:cs="Arial"/>
@@ -182,7 +241,7 @@
                 <w:szCs w:val="24"/>
                 <w:shd w:val="clear" w:color="auto" w:fill="FFFFFF"/>
               </w:rPr>
-              <w:t xml:space="preserve"> They likened it to you, O Virgin Mary, the true tabernacle, wherein dwelt God.</w:t>
+              <w:t>Who can speak of, the honor of the tabernacle, which Moses had made, on Mount Sinai. He made it with glory, as commanded by the Lord, according to the patterns, shown unto him.</w:t>
             </w:r>
           </w:p>
         </w:tc>
@@ -211,20 +270,12 @@
                 <w:bCs/>
               </w:rPr>
             </w:pPr>
-          </w:p>
-          <w:p>
-            <w:pPr>
-              <w:rPr>
-                <w:b/>
-                <w:bCs/>
-              </w:rPr>
-            </w:pPr>
-            <w:r>
-              <w:rPr>
-                <w:b/>
-                <w:bCs/>
-              </w:rPr>
-              <w:t>Nov 26</w:t>
+            <w:r>
+              <w:rPr>
+                <w:b/>
+                <w:bCs/>
+              </w:rPr>
+              <w:t xml:space="preserve">Nov 27 </w:t>
             </w:r>
           </w:p>
         </w:tc>
@@ -251,9 +302,59 @@
                 <w:szCs w:val="24"/>
                 <w:shd w:val="clear" w:color="auto" w:fill="FFFFFF"/>
               </w:rPr>
-              <w:t xml:space="preserve">Who can speak of, the honor of the tabernacle, which Moses had made, on Mount </w:t>
-            </w:r>
-            <w:proofErr w:type="gramStart"/>
+              <w:t>The ark overlaid, roundabout with gold, that was made, with wood that would not decay.</w:t>
+            </w:r>
+          </w:p>
+        </w:tc>
+        <w:tc>
+          <w:tcPr>
+            <w:tcW w:w="2698" w:type="dxa"/>
+          </w:tcPr>
+          <w:p/>
+        </w:tc>
+        <w:tc>
+          <w:tcPr>
+            <w:tcW w:w="2698" w:type="dxa"/>
+          </w:tcPr>
+          <w:p/>
+        </w:tc>
+      </w:tr>
+      <w:tr>
+        <w:tc>
+          <w:tcPr>
+            <w:tcW w:w="1560" w:type="dxa"/>
+          </w:tcPr>
+          <w:p>
+            <w:pPr>
+              <w:rPr>
+                <w:b/>
+                <w:bCs/>
+              </w:rPr>
+            </w:pPr>
+            <w:r>
+              <w:rPr>
+                <w:b/>
+                <w:bCs/>
+              </w:rPr>
+              <w:t xml:space="preserve">Nov 28 </w:t>
+            </w:r>
+          </w:p>
+        </w:tc>
+        <w:tc>
+          <w:tcPr>
+            <w:tcW w:w="3834" w:type="dxa"/>
+          </w:tcPr>
+          <w:p>
+            <w:pPr>
+              <w:spacing w:after="0" w:line="240" w:lineRule="auto"/>
+              <w:rPr>
+                <w:rFonts w:ascii="Arial" w:hAnsi="Arial" w:cs="Arial"/>
+                <w:color w:val="000000" w:themeColor="text1"/>
+                <w:sz w:val="24"/>
+                <w:szCs w:val="24"/>
+                <w:lang w:val="en-CA"/>
+              </w:rPr>
+            </w:pPr>
             <w:r>
               <w:rPr>
                 <w:rFonts w:ascii="Arial" w:hAnsi="Arial" w:cs="Arial"/>
@@ -262,9 +363,59 @@
                 <w:szCs w:val="24"/>
                 <w:shd w:val="clear" w:color="auto" w:fill="FFFFFF"/>
               </w:rPr>
-              <w:t>Sinai.</w:t>
-            </w:r>
-            <w:proofErr w:type="gramEnd"/>
+              <w:t>For you have brought, unto God your Son, many people, through your purity</w:t>
+            </w:r>
+          </w:p>
+        </w:tc>
+        <w:tc>
+          <w:tcPr>
+            <w:tcW w:w="2698" w:type="dxa"/>
+          </w:tcPr>
+          <w:p/>
+        </w:tc>
+        <w:tc>
+          <w:tcPr>
+            <w:tcW w:w="2698" w:type="dxa"/>
+          </w:tcPr>
+          <w:p/>
+        </w:tc>
+      </w:tr>
+      <w:tr>
+        <w:tc>
+          <w:tcPr>
+            <w:tcW w:w="1560" w:type="dxa"/>
+          </w:tcPr>
+          <w:p>
+            <w:pPr>
+              <w:rPr>
+                <w:b/>
+                <w:bCs/>
+              </w:rPr>
+            </w:pPr>
+            <w:r>
+              <w:rPr>
+                <w:b/>
+                <w:bCs/>
+              </w:rPr>
+              <w:t xml:space="preserve">Nov 29 </w:t>
+            </w:r>
+          </w:p>
+        </w:tc>
+        <w:tc>
+          <w:tcPr>
+            <w:tcW w:w="3834" w:type="dxa"/>
+          </w:tcPr>
+          <w:p>
+            <w:pPr>
+              <w:spacing w:after="0" w:line="240" w:lineRule="auto"/>
+              <w:rPr>
+                <w:rFonts w:ascii="Arial" w:hAnsi="Arial" w:cs="Arial"/>
+                <w:color w:val="000000" w:themeColor="text1"/>
+                <w:sz w:val="24"/>
+                <w:szCs w:val="24"/>
+                <w:lang w:val="en-CA"/>
+              </w:rPr>
+            </w:pPr>
             <w:r>
               <w:rPr>
                 <w:rFonts w:ascii="Arial" w:hAnsi="Arial" w:cs="Arial"/>
@@ -273,7 +424,7 @@
                 <w:szCs w:val="24"/>
                 <w:shd w:val="clear" w:color="auto" w:fill="FFFFFF"/>
               </w:rPr>
-              <w:t xml:space="preserve"> He made it with glory, as commanded by the Lord, according to the patterns, shown unto him.</w:t>
+              <w:t>The mercy seat, was overshadowed by, the forged Cherubim, from all sides.</w:t>
             </w:r>
           </w:p>
         </w:tc>
@@ -307,7 +458,77 @@
                 <w:b/>
                 <w:bCs/>
               </w:rPr>
-              <w:t xml:space="preserve">Nov 27 </w:t>
+              <w:t xml:space="preserve">Nov 30 </w:t>
+            </w:r>
+          </w:p>
+        </w:tc>
+        <w:tc>
+          <w:tcPr>
+            <w:tcW w:w="3834" w:type="dxa"/>
+          </w:tcPr>
+          <w:p>
+            <w:pPr>
+              <w:spacing w:after="0" w:line="240" w:lineRule="auto"/>
+              <w:rPr>
+                <w:rFonts w:ascii="Arial" w:hAnsi="Arial" w:cs="Arial"/>
+                <w:color w:val="000000" w:themeColor="text1"/>
+                <w:sz w:val="24"/>
+                <w:szCs w:val="24"/>
+                <w:shd w:val="clear" w:color="auto" w:fill="FFFFFF"/>
+              </w:rPr>
+            </w:pPr>
+            <w:r>
+              <w:rPr>
+                <w:rFonts w:ascii="Arial" w:hAnsi="Arial" w:cs="Arial"/>
+                <w:color w:val="000000" w:themeColor="text1"/>
+                <w:sz w:val="24"/>
+                <w:szCs w:val="24"/>
+              </w:rPr>
+              <w:t>{</w:t>
+            </w:r>
+            <w:r>
+              <w:rPr>
+                <w:rFonts w:ascii="Arial" w:hAnsi="Arial" w:cs="Arial"/>
+                <w:color w:val="000000" w:themeColor="text1"/>
+                <w:sz w:val="24"/>
+                <w:szCs w:val="24"/>
+                <w:shd w:val="clear" w:color="auto" w:fill="FFFFFF"/>
+              </w:rPr>
+              <w:t>The mercy seat, was overshadowed by,} the forged Cherubim, from all sides.</w:t>
+            </w:r>
+          </w:p>
+        </w:tc>
+        <w:tc>
+          <w:tcPr>
+            <w:tcW w:w="2698" w:type="dxa"/>
+          </w:tcPr>
+          <w:p/>
+        </w:tc>
+        <w:tc>
+          <w:tcPr>
+            <w:tcW w:w="2698" w:type="dxa"/>
+          </w:tcPr>
+          <w:p/>
+        </w:tc>
+      </w:tr>
+      <w:tr>
+        <w:tc>
+          <w:tcPr>
+            <w:tcW w:w="1560" w:type="dxa"/>
+          </w:tcPr>
+          <w:p>
+            <w:pPr>
+              <w:rPr>
+                <w:b/>
+                <w:bCs/>
+              </w:rPr>
+            </w:pPr>
+            <w:r>
+              <w:rPr>
+                <w:b/>
+                <w:bCs/>
+              </w:rPr>
+              <w:t>Dec 1</w:t>
             </w:r>
           </w:p>
         </w:tc>
@@ -334,7 +555,7 @@
                 <w:szCs w:val="24"/>
                 <w:shd w:val="clear" w:color="auto" w:fill="FFFFFF"/>
               </w:rPr>
-              <w:t>The ark overlaid, roundabout with gold, that was made, with wood that would not decay.</w:t>
+              <w:t>The Bread of life, which came down from heaven, and gave life, unto the world.</w:t>
             </w:r>
           </w:p>
         </w:tc>
@@ -368,7 +589,7 @@
                 <w:b/>
                 <w:bCs/>
               </w:rPr>
-              <w:t xml:space="preserve">Nov 28 </w:t>
+              <w:t>Dec 2</w:t>
             </w:r>
           </w:p>
         </w:tc>
@@ -395,302 +616,7 @@
                 <w:szCs w:val="24"/>
                 <w:shd w:val="clear" w:color="auto" w:fill="FFFFFF"/>
               </w:rPr>
-              <w:t>For you have brought, unto God your Son, many people, through your purity</w:t>
-            </w:r>
-          </w:p>
-        </w:tc>
-        <w:tc>
-          <w:tcPr>
-            <w:tcW w:w="2698" w:type="dxa"/>
-          </w:tcPr>
-          <w:p/>
-        </w:tc>
-        <w:tc>
-          <w:tcPr>
-            <w:tcW w:w="2698" w:type="dxa"/>
-          </w:tcPr>
-          <w:p/>
-        </w:tc>
-      </w:tr>
-      <w:tr>
-        <w:tc>
-          <w:tcPr>
-            <w:tcW w:w="1560" w:type="dxa"/>
-          </w:tcPr>
-          <w:p>
-            <w:pPr>
-              <w:rPr>
-                <w:b/>
-                <w:bCs/>
-              </w:rPr>
-            </w:pPr>
-            <w:r>
-              <w:rPr>
-                <w:b/>
-                <w:bCs/>
-              </w:rPr>
-              <w:t xml:space="preserve">Nov 29 </w:t>
-            </w:r>
-          </w:p>
-        </w:tc>
-        <w:tc>
-          <w:tcPr>
-            <w:tcW w:w="3834" w:type="dxa"/>
-          </w:tcPr>
-          <w:p>
-            <w:pPr>
-              <w:spacing w:after="0" w:line="240" w:lineRule="auto"/>
-              <w:rPr>
-                <w:rFonts w:ascii="Arial" w:hAnsi="Arial" w:cs="Arial"/>
-                <w:color w:val="000000" w:themeColor="text1"/>
-                <w:sz w:val="24"/>
-                <w:szCs w:val="24"/>
-                <w:lang w:val="en-CA"/>
-              </w:rPr>
-            </w:pPr>
-            <w:r>
-              <w:rPr>
-                <w:rFonts w:ascii="Arial" w:hAnsi="Arial" w:cs="Arial"/>
-                <w:color w:val="000000" w:themeColor="text1"/>
-                <w:sz w:val="24"/>
-                <w:szCs w:val="24"/>
-                <w:shd w:val="clear" w:color="auto" w:fill="FFFFFF"/>
-              </w:rPr>
-              <w:t>The mercy seat, was</w:t>
-            </w:r>
-            <w:r>
-              <w:rPr>
-                <w:rFonts w:ascii="Arial" w:hAnsi="Arial" w:cs="Arial"/>
-                <w:color w:val="000000" w:themeColor="text1"/>
-                <w:sz w:val="24"/>
-                <w:szCs w:val="24"/>
-                <w:shd w:val="clear" w:color="auto" w:fill="FFFFFF"/>
-              </w:rPr>
-              <w:t xml:space="preserve"> </w:t>
-            </w:r>
-            <w:r>
-              <w:rPr>
-                <w:rFonts w:ascii="Arial" w:hAnsi="Arial" w:cs="Arial"/>
-                <w:color w:val="000000" w:themeColor="text1"/>
-                <w:sz w:val="24"/>
-                <w:szCs w:val="24"/>
-                <w:shd w:val="clear" w:color="auto" w:fill="FFFFFF"/>
-              </w:rPr>
-              <w:t>overshadowed by, the forged Cherubim, from all sides.</w:t>
-            </w:r>
-          </w:p>
-        </w:tc>
-        <w:tc>
-          <w:tcPr>
-            <w:tcW w:w="2698" w:type="dxa"/>
-          </w:tcPr>
-          <w:p/>
-        </w:tc>
-        <w:tc>
-          <w:tcPr>
-            <w:tcW w:w="2698" w:type="dxa"/>
-          </w:tcPr>
-          <w:p/>
-        </w:tc>
-      </w:tr>
-      <w:tr>
-        <w:tc>
-          <w:tcPr>
-            <w:tcW w:w="1560" w:type="dxa"/>
-          </w:tcPr>
-          <w:p>
-            <w:pPr>
-              <w:rPr>
-                <w:b/>
-                <w:bCs/>
-              </w:rPr>
-            </w:pPr>
-            <w:r>
-              <w:rPr>
-                <w:b/>
-                <w:bCs/>
-              </w:rPr>
-              <w:t xml:space="preserve">Nov 30 </w:t>
-            </w:r>
-          </w:p>
-        </w:tc>
-        <w:tc>
-          <w:tcPr>
-            <w:tcW w:w="3834" w:type="dxa"/>
-          </w:tcPr>
-          <w:p>
-            <w:pPr>
-              <w:spacing w:after="0" w:line="240" w:lineRule="auto"/>
-              <w:rPr>
-                <w:rFonts w:ascii="Arial" w:hAnsi="Arial" w:cs="Arial"/>
-                <w:color w:val="000000" w:themeColor="text1"/>
-                <w:sz w:val="24"/>
-                <w:szCs w:val="24"/>
-                <w:shd w:val="clear" w:color="auto" w:fill="FFFFFF"/>
-              </w:rPr>
-            </w:pPr>
-            <w:r>
-              <w:rPr>
-                <w:rFonts w:ascii="Arial" w:hAnsi="Arial" w:cs="Arial"/>
-                <w:color w:val="000000" w:themeColor="text1"/>
-                <w:sz w:val="24"/>
-                <w:szCs w:val="24"/>
-              </w:rPr>
-              <w:t>{</w:t>
-            </w:r>
-            <w:r>
-              <w:rPr>
-                <w:rFonts w:ascii="Arial" w:hAnsi="Arial" w:cs="Arial"/>
-                <w:color w:val="000000" w:themeColor="text1"/>
-                <w:sz w:val="24"/>
-                <w:szCs w:val="24"/>
-                <w:shd w:val="clear" w:color="auto" w:fill="FFFFFF"/>
-              </w:rPr>
-              <w:t>The mercy seat, was overshadowed by,} the forged Cherubim, from all sides.</w:t>
-            </w:r>
-          </w:p>
-        </w:tc>
-        <w:tc>
-          <w:tcPr>
-            <w:tcW w:w="2698" w:type="dxa"/>
-          </w:tcPr>
-          <w:p/>
-        </w:tc>
-        <w:tc>
-          <w:tcPr>
-            <w:tcW w:w="2698" w:type="dxa"/>
-          </w:tcPr>
-          <w:p/>
-        </w:tc>
-      </w:tr>
-      <w:tr>
-        <w:tc>
-          <w:tcPr>
-            <w:tcW w:w="1560" w:type="dxa"/>
-          </w:tcPr>
-          <w:p>
-            <w:pPr>
-              <w:rPr>
-                <w:b/>
-                <w:bCs/>
-              </w:rPr>
-            </w:pPr>
-            <w:r>
-              <w:rPr>
-                <w:b/>
-                <w:bCs/>
-              </w:rPr>
-              <w:t>Dec 1</w:t>
-            </w:r>
-          </w:p>
-        </w:tc>
-        <w:tc>
-          <w:tcPr>
-            <w:tcW w:w="3834" w:type="dxa"/>
-          </w:tcPr>
-          <w:p>
-            <w:pPr>
-              <w:spacing w:after="0" w:line="240" w:lineRule="auto"/>
-              <w:rPr>
-                <w:rFonts w:ascii="Arial" w:hAnsi="Arial" w:cs="Arial"/>
-                <w:color w:val="000000" w:themeColor="text1"/>
-                <w:sz w:val="24"/>
-                <w:szCs w:val="24"/>
-                <w:lang w:val="en-CA"/>
-              </w:rPr>
-            </w:pPr>
-            <w:r>
-              <w:rPr>
-                <w:rFonts w:ascii="Arial" w:hAnsi="Arial" w:cs="Arial"/>
-                <w:color w:val="000000" w:themeColor="text1"/>
-                <w:sz w:val="24"/>
-                <w:szCs w:val="24"/>
-                <w:shd w:val="clear" w:color="auto" w:fill="FFFFFF"/>
-              </w:rPr>
-              <w:t>The Bread of life, which came down from heaven, and gave life, unto the world.</w:t>
-            </w:r>
-          </w:p>
-        </w:tc>
-        <w:tc>
-          <w:tcPr>
-            <w:tcW w:w="2698" w:type="dxa"/>
-          </w:tcPr>
-          <w:p/>
-        </w:tc>
-        <w:tc>
-          <w:tcPr>
-            <w:tcW w:w="2698" w:type="dxa"/>
-          </w:tcPr>
-          <w:p/>
-        </w:tc>
-      </w:tr>
-      <w:tr>
-        <w:tc>
-          <w:tcPr>
-            <w:tcW w:w="1560" w:type="dxa"/>
-          </w:tcPr>
-          <w:p>
-            <w:pPr>
-              <w:rPr>
-                <w:b/>
-                <w:bCs/>
-              </w:rPr>
-            </w:pPr>
-            <w:r>
-              <w:rPr>
-                <w:b/>
-                <w:bCs/>
-              </w:rPr>
-              <w:t>Dec 2</w:t>
-            </w:r>
-          </w:p>
-        </w:tc>
-        <w:tc>
-          <w:tcPr>
-            <w:tcW w:w="3834" w:type="dxa"/>
-          </w:tcPr>
-          <w:p>
-            <w:pPr>
-              <w:spacing w:after="0" w:line="240" w:lineRule="auto"/>
-              <w:rPr>
-                <w:rFonts w:ascii="Arial" w:hAnsi="Arial" w:cs="Arial"/>
-                <w:color w:val="000000" w:themeColor="text1"/>
-                <w:sz w:val="24"/>
-                <w:szCs w:val="24"/>
-                <w:lang w:val="en-CA"/>
-              </w:rPr>
-            </w:pPr>
-            <w:proofErr w:type="gramStart"/>
-            <w:r>
-              <w:rPr>
-                <w:rFonts w:ascii="Arial" w:hAnsi="Arial" w:cs="Arial"/>
-                <w:color w:val="000000" w:themeColor="text1"/>
-                <w:sz w:val="24"/>
-                <w:szCs w:val="24"/>
-                <w:shd w:val="clear" w:color="auto" w:fill="FFFFFF"/>
-              </w:rPr>
-              <w:t>Y</w:t>
-            </w:r>
-            <w:r>
-              <w:rPr>
-                <w:rFonts w:ascii="Arial" w:hAnsi="Arial" w:cs="Arial"/>
-                <w:color w:val="000000" w:themeColor="text1"/>
-                <w:sz w:val="24"/>
-                <w:szCs w:val="24"/>
-                <w:shd w:val="clear" w:color="auto" w:fill="FFFFFF"/>
-              </w:rPr>
-              <w:t>ou</w:t>
-            </w:r>
-            <w:proofErr w:type="gramEnd"/>
-            <w:r>
-              <w:rPr>
-                <w:rFonts w:ascii="Arial" w:hAnsi="Arial" w:cs="Arial"/>
-                <w:color w:val="000000" w:themeColor="text1"/>
-                <w:sz w:val="24"/>
-                <w:szCs w:val="24"/>
-                <w:shd w:val="clear" w:color="auto" w:fill="FFFFFF"/>
-              </w:rPr>
-              <w:t xml:space="preserve"> too O Mary, have carried in your womb, the rational Manna, that came from the Father.</w:t>
+              <w:t>You too O Mary, have carried in your womb, the rational Manna, that came from the Father.</w:t>
             </w:r>
           </w:p>
         </w:tc>
@@ -1023,14 +949,7 @@
                 <w:rFonts w:ascii="Arial" w:hAnsi="Arial" w:cs="Arial"/>
                 <w:color w:val="000000" w:themeColor="text1"/>
               </w:rPr>
-              <w:t>Y</w:t>
-            </w:r>
-            <w:r>
-              <w:rPr>
-                <w:rFonts w:ascii="Arial" w:hAnsi="Arial" w:cs="Arial"/>
-                <w:color w:val="000000" w:themeColor="text1"/>
-              </w:rPr>
-              <w:t>ou are the censer, made of pure gold, carrying the blessed, and live coal.</w:t>
+              <w:t>You are the censer, made of pure gold, carrying the blessed, and live coal.</w:t>
             </w:r>
           </w:p>
         </w:tc>
@@ -1243,16 +1162,7 @@
                 <w:sz w:val="24"/>
                 <w:szCs w:val="24"/>
               </w:rPr>
-              <w:t>You are clothed with purity, within and without</w:t>
-            </w:r>
-            <w:r>
-              <w:rPr>
-                <w:rFonts w:ascii="Arial" w:hAnsi="Arial" w:cs="Arial"/>
-                <w:color w:val="000000" w:themeColor="text1"/>
-                <w:sz w:val="24"/>
-                <w:szCs w:val="24"/>
-              </w:rPr>
-              <w:t>, O pure tabernacle, the dwelling of the righteous.</w:t>
+              <w:t>You are clothed with purity, within and without, O pure tabernacle, the dwelling of the righteous.</w:t>
             </w:r>
           </w:p>
         </w:tc>
@@ -1409,17 +1319,7 @@
                 <w:szCs w:val="24"/>
                 <w:shd w:val="clear" w:color="auto" w:fill="FFFFFF"/>
               </w:rPr>
-              <w:t>(through the tabernacle which he made)</w:t>
-            </w:r>
-            <w:r>
-              <w:rPr>
-                <w:rFonts w:ascii="Arial" w:hAnsi="Arial" w:cs="Arial"/>
-                <w:color w:val="000000" w:themeColor="text1"/>
-                <w:sz w:val="24"/>
-                <w:szCs w:val="24"/>
-                <w:shd w:val="clear" w:color="auto" w:fill="FFFFFF"/>
-              </w:rPr>
-              <w:t xml:space="preserve"> </w:t>
+              <w:t xml:space="preserve">(through the tabernacle which he made) </w:t>
             </w:r>
           </w:p>
         </w:tc>
@@ -2367,21 +2267,12 @@
                 <w:color w:val="333333"/>
               </w:rPr>
             </w:pPr>
-            <w:proofErr w:type="gramStart"/>
             <w:r>
               <w:rPr>
                 <w:rFonts w:ascii="Arial" w:hAnsi="Arial" w:cs="Arial"/>
                 <w:color w:val="333333"/>
               </w:rPr>
-              <w:t>So</w:t>
-            </w:r>
-            <w:proofErr w:type="gramEnd"/>
-            <w:r>
-              <w:rPr>
-                <w:rFonts w:ascii="Arial" w:hAnsi="Arial" w:cs="Arial"/>
-                <w:color w:val="333333"/>
-              </w:rPr>
-              <w:t xml:space="preserve"> Mary came forth, to the disciples, and told them she had seen the Lord, and that He told her so.</w:t>
+              <w:t>So Mary came forth, to the disciples, and told them she had seen the Lord, and that He told her so.</w:t>
             </w:r>
           </w:p>
         </w:tc>
@@ -3345,17 +3236,8 @@
                 <w:rFonts w:ascii="Arial" w:hAnsi="Arial" w:cs="Arial"/>
                 <w:color w:val="333333"/>
               </w:rPr>
-              <w:t xml:space="preserve">Who for us gave birth to, God the Word, who became man, for our </w:t>
-            </w:r>
-            <w:proofErr w:type="gramStart"/>
-            <w:r>
-              <w:rPr>
-                <w:rFonts w:ascii="Arial" w:hAnsi="Arial" w:cs="Arial"/>
-                <w:color w:val="333333"/>
-              </w:rPr>
-              <w:t>salvation.</w:t>
-            </w:r>
-            <w:proofErr w:type="gramEnd"/>
+              <w:t>Who for us gave birth to, God the Word, who became man, for our salvation.</w:t>
+            </w:r>
           </w:p>
         </w:tc>
         <w:tc>
@@ -4230,7 +4112,7 @@
           <w:szCs w:val="56"/>
         </w:rPr>
         <w:drawing>
-          <wp:anchor distT="0" distB="0" distL="114300" distR="114300" simplePos="0" relativeHeight="251658240" behindDoc="1" locked="0" layoutInCell="1" allowOverlap="1" wp14:anchorId="494B8883" wp14:editId="4EA47D94">
+          <wp:anchor distT="0" distB="0" distL="114300" distR="114300" simplePos="0" relativeHeight="251659264" behindDoc="1" locked="0" layoutInCell="1" allowOverlap="1" wp14:anchorId="3D457F5A" wp14:editId="2E33762A">
             <wp:simplePos x="0" y="0"/>
             <wp:positionH relativeFrom="column">
               <wp:posOffset>4775200</wp:posOffset>
@@ -4297,17 +4179,11 @@
           <w:sz w:val="56"/>
           <w:szCs w:val="56"/>
         </w:rPr>
-        <w:t>Merry Christmas</w:t>
-      </w:r>
-      <w:r>
-        <w:rPr>
-          <w:rFonts w:ascii="Arial" w:hAnsi="Arial" w:cs="Arial"/>
-          <w:sz w:val="56"/>
-          <w:szCs w:val="56"/>
-        </w:rPr>
-        <w:t xml:space="preserve"> </w:t>
+        <w:t xml:space="preserve">Merry Christmas </w:t>
       </w:r>
     </w:p>
+    <w:p/>
+    <w:p/>
     <w:sectPr>
       <w:headerReference w:type="default" r:id="rId7"/>
       <w:footerReference w:type="default" r:id="rId8"/>
@@ -4366,7 +4242,7 @@
         <w:lang w:val="en-CA"/>
       </w:rPr>
       <w:drawing>
-        <wp:anchor distT="0" distB="0" distL="114300" distR="114300" simplePos="0" relativeHeight="251659264" behindDoc="1" locked="0" layoutInCell="1" allowOverlap="1" wp14:anchorId="123AA3B9" wp14:editId="751C9562">
+        <wp:anchor distT="0" distB="0" distL="114300" distR="114300" simplePos="0" relativeHeight="251659264" behindDoc="1" locked="0" layoutInCell="1" allowOverlap="1" wp14:anchorId="6DABC1EA" wp14:editId="582F23BA">
           <wp:simplePos x="0" y="0"/>
           <wp:positionH relativeFrom="column">
             <wp:posOffset>3962400</wp:posOffset>
@@ -4535,40 +4411,21 @@
     </w:pPr>
     <w:r>
       <w:rPr>
-        <w:rFonts w:ascii="Times New Roman" w:eastAsia="Times New Roman" w:hAnsi="Times New Roman" w:cs="Times New Roman"/>
-      </w:rPr>
-      <w:fldChar w:fldCharType="begin"/>
-    </w:r>
-    <w:r>
-      <w:rPr>
-        <w:rFonts w:ascii="Times New Roman" w:eastAsia="Times New Roman" w:hAnsi="Times New Roman" w:cs="Times New Roman"/>
-      </w:rPr>
-      <w:instrText xml:space="preserve"> INCLUDEPICTURE "https://image.freepik.com/free-vector/collection-hand-drawn-christmas-borders_23-2147580199.jpg" \* MERGEFORMATINET </w:instrText>
-    </w:r>
-    <w:r>
-      <w:rPr>
-        <w:rFonts w:ascii="Times New Roman" w:eastAsia="Times New Roman" w:hAnsi="Times New Roman" w:cs="Times New Roman"/>
-      </w:rPr>
-      <w:fldChar w:fldCharType="separate"/>
-    </w:r>
-    <w:r>
-      <w:rPr>
-        <w:rFonts w:ascii="Times New Roman" w:eastAsia="Times New Roman" w:hAnsi="Times New Roman" w:cs="Times New Roman"/>
         <w:noProof/>
       </w:rPr>
       <w:drawing>
-        <wp:anchor distT="0" distB="0" distL="114300" distR="114300" simplePos="0" relativeHeight="251661312" behindDoc="1" locked="0" layoutInCell="1" allowOverlap="1" wp14:anchorId="52207FFE" wp14:editId="7A37D690">
+        <wp:anchor distT="0" distB="0" distL="114300" distR="114300" simplePos="0" relativeHeight="251660288" behindDoc="1" locked="0" layoutInCell="1" allowOverlap="1" wp14:anchorId="2BBE57BD" wp14:editId="57923D23">
           <wp:simplePos x="0" y="0"/>
           <wp:positionH relativeFrom="column">
-            <wp:posOffset>873760</wp:posOffset>
+            <wp:posOffset>459740</wp:posOffset>
           </wp:positionH>
           <wp:positionV relativeFrom="paragraph">
-            <wp:posOffset>0</wp:posOffset>
+            <wp:posOffset>111760</wp:posOffset>
           </wp:positionV>
-          <wp:extent cx="5110480" cy="1056640"/>
+          <wp:extent cx="5946353" cy="766800"/>
           <wp:effectExtent l="0" t="0" r="0" b="0"/>
           <wp:wrapNone/>
-          <wp:docPr id="50" name="Picture 50" descr="Collection of hand-drawn christmas borders Free Vector"/>
+          <wp:docPr id="10" name="Picture 10" descr="A close up&#10;&#10;Description automatically generated"/>
           <wp:cNvGraphicFramePr>
             <a:graphicFrameLocks xmlns:a="http://schemas.openxmlformats.org/drawingml/2006/main" noChangeAspect="1"/>
           </wp:cNvGraphicFramePr>
@@ -4576,7 +4433,7 @@
             <a:graphicData uri="http://schemas.openxmlformats.org/drawingml/2006/picture">
               <pic:pic xmlns:pic="http://schemas.openxmlformats.org/drawingml/2006/picture">
                 <pic:nvPicPr>
-                  <pic:cNvPr id="0" name="Picture 1" descr="Collection of hand-drawn christmas borders Free Vector"/>
+                  <pic:cNvPr id="10" name="Picture 10" descr="A close up&#10;&#10;Description automatically generated"/>
                   <pic:cNvPicPr>
                     <a:picLocks noChangeAspect="1" noChangeArrowheads="1"/>
                   </pic:cNvPicPr>
@@ -4589,13 +4446,13 @@
                       </a:ext>
                     </a:extLst>
                   </a:blip>
-                  <a:srcRect l="7008" t="63761" r="7008" b="18461"/>
+                  <a:srcRect t="54601" b="13852"/>
                   <a:stretch/>
                 </pic:blipFill>
                 <pic:spPr bwMode="auto">
                   <a:xfrm>
                     <a:off x="0" y="0"/>
-                    <a:ext cx="5110480" cy="1056640"/>
+                    <a:ext cx="5946353" cy="766800"/>
                   </a:xfrm>
                   <a:prstGeom prst="rect">
                     <a:avLst/>
@@ -4623,77 +4480,70 @@
       </w:drawing>
     </w:r>
     <w:r>
+      <w:fldChar w:fldCharType="begin"/>
+    </w:r>
+    <w:r>
+      <w:instrText xml:space="preserve"> INCLUDEPICTURE "https://t3.ftcdn.net/jpg/02/95/00/74/240_F_295007421_xNuVfBChE9Dzx6gH2aQRl4ChoGKYnSya.jpg" \* MERGEFORMATINET </w:instrText>
+    </w:r>
+    <w:r>
+      <w:fldChar w:fldCharType="separate"/>
+    </w:r>
+    <w:r>
+      <w:fldChar w:fldCharType="end"/>
+    </w:r>
+    <w:r>
+      <w:fldChar w:fldCharType="begin"/>
+    </w:r>
+    <w:r>
+      <w:instrText xml:space="preserve"> </w:instrText>
+    </w:r>
+    <w:r>
+      <w:instrText>INCLUDEPICTURE "https://t3.ftcdn.net/jpg/02/92/83/64/240_F_292836444_jPVy7waR20Yf1oi5bAWchfKzsDKOpCKP.jpg" \* MERGEFORMATINET</w:instrText>
+    </w:r>
+    <w:r>
+      <w:instrText xml:space="preserve"> </w:instrText>
+    </w:r>
+    <w:r>
+      <w:fldChar w:fldCharType="separate"/>
+    </w:r>
+    <w:r>
+      <w:fldChar w:fldCharType="end"/>
+    </w:r>
+    <w:r>
+      <w:rPr>
+        <w:rFonts w:ascii="Times New Roman" w:eastAsia="Times New Roman" w:hAnsi="Times New Roman" w:cs="Times New Roman"/>
+      </w:rPr>
+      <w:fldChar w:fldCharType="begin"/>
+    </w:r>
+    <w:r>
+      <w:rPr>
+        <w:rFonts w:ascii="Times New Roman" w:eastAsia="Times New Roman" w:hAnsi="Times New Roman" w:cs="Times New Roman"/>
+      </w:rPr>
+      <w:instrText xml:space="preserve"> </w:instrText>
+    </w:r>
+    <w:r>
+      <w:rPr>
+        <w:rFonts w:ascii="Times New Roman" w:eastAsia="Times New Roman" w:hAnsi="Times New Roman" w:cs="Times New Roman"/>
+      </w:rPr>
+      <w:instrText>INCLUDEPICTURE "https://image.freepik.com/free-vector/collection-hand-drawn-christmas-borders_23-2147580199.jpg" \* MERGEFORMATINET</w:instrText>
+    </w:r>
+    <w:r>
+      <w:rPr>
+        <w:rFonts w:ascii="Times New Roman" w:eastAsia="Times New Roman" w:hAnsi="Times New Roman" w:cs="Times New Roman"/>
+      </w:rPr>
+      <w:instrText xml:space="preserve"> </w:instrText>
+    </w:r>
+    <w:r>
+      <w:rPr>
+        <w:rFonts w:ascii="Times New Roman" w:eastAsia="Times New Roman" w:hAnsi="Times New Roman" w:cs="Times New Roman"/>
+      </w:rPr>
+      <w:fldChar w:fldCharType="separate"/>
+    </w:r>
+    <w:r>
       <w:rPr>
         <w:rFonts w:ascii="Times New Roman" w:eastAsia="Times New Roman" w:hAnsi="Times New Roman" w:cs="Times New Roman"/>
       </w:rPr>
       <w:fldChar w:fldCharType="end"/>
-    </w:r>
-    <w:r>
-      <w:rPr>
-        <w:noProof/>
-      </w:rPr>
-      <w:drawing>
-        <wp:anchor distT="0" distB="0" distL="114300" distR="114300" simplePos="0" relativeHeight="251660288" behindDoc="1" locked="0" layoutInCell="1" allowOverlap="1" wp14:anchorId="32CBC4E4" wp14:editId="4E4D2988">
-          <wp:simplePos x="0" y="0"/>
-          <wp:positionH relativeFrom="column">
-            <wp:posOffset>436880</wp:posOffset>
-          </wp:positionH>
-          <wp:positionV relativeFrom="paragraph">
-            <wp:posOffset>22860</wp:posOffset>
-          </wp:positionV>
-          <wp:extent cx="6153785" cy="789305"/>
-          <wp:effectExtent l="0" t="0" r="5715" b="0"/>
-          <wp:wrapNone/>
-          <wp:docPr id="51" name="Picture 51" descr="A close up of a logo&#10;&#10;Description automatically generated"/>
-          <wp:cNvGraphicFramePr>
-            <a:graphicFrameLocks xmlns:a="http://schemas.openxmlformats.org/drawingml/2006/main" noChangeAspect="1"/>
-          </wp:cNvGraphicFramePr>
-          <a:graphic xmlns:a="http://schemas.openxmlformats.org/drawingml/2006/main">
-            <a:graphicData uri="http://schemas.openxmlformats.org/drawingml/2006/picture">
-              <pic:pic xmlns:pic="http://schemas.openxmlformats.org/drawingml/2006/picture">
-                <pic:nvPicPr>
-                  <pic:cNvPr id="1" name="Picture 1" descr="A close up of a logo&#10;&#10;Description automatically generated"/>
-                  <pic:cNvPicPr/>
-                </pic:nvPicPr>
-                <pic:blipFill rotWithShape="1">
-                  <a:blip r:embed="rId3">
-                    <a:extLst>
-                      <a:ext uri="{28A0092B-C50C-407E-A947-70E740481C1C}">
-                        <a14:useLocalDpi xmlns:a14="http://schemas.microsoft.com/office/drawing/2010/main" val="0"/>
-                      </a:ext>
-                    </a:extLst>
-                  </a:blip>
-                  <a:srcRect t="3290" r="1488" b="80855"/>
-                  <a:stretch/>
-                </pic:blipFill>
-                <pic:spPr bwMode="auto">
-                  <a:xfrm>
-                    <a:off x="0" y="0"/>
-                    <a:ext cx="6153785" cy="789305"/>
-                  </a:xfrm>
-                  <a:prstGeom prst="rect">
-                    <a:avLst/>
-                  </a:prstGeom>
-                  <a:ln>
-                    <a:noFill/>
-                  </a:ln>
-                  <a:extLst>
-                    <a:ext uri="{53640926-AAD7-44D8-BBD7-CCE9431645EC}">
-                      <a14:shadowObscured xmlns:a14="http://schemas.microsoft.com/office/drawing/2010/main"/>
-                    </a:ext>
-                  </a:extLst>
-                </pic:spPr>
-              </pic:pic>
-            </a:graphicData>
-          </a:graphic>
-          <wp14:sizeRelH relativeFrom="page">
-            <wp14:pctWidth>0</wp14:pctWidth>
-          </wp14:sizeRelH>
-          <wp14:sizeRelV relativeFrom="page">
-            <wp14:pctHeight>0</wp14:pctHeight>
-          </wp14:sizeRelV>
-        </wp:anchor>
-      </w:drawing>
     </w:r>
   </w:p>
 </w:ftr>
@@ -4736,10 +4586,15 @@
       <w:pStyle w:val="Header"/>
     </w:pPr>
     <w:r>
-      <w:t>Name: ____________________________________</w:t>
+      <w:t>Name: ____________________</w:t>
+    </w:r>
+    <w:r>
+      <w:t>________________</w:t>
     </w:r>
     <w:r>
       <w:tab/>
+    </w:r>
+    <w:r>
       <w:t xml:space="preserve">                  </w:t>
     </w:r>
     <w:r>
@@ -5155,7 +5010,7 @@
   <w:style w:type="paragraph" w:default="1" w:styleId="Normal">
     <w:name w:val="Normal"/>
     <w:qFormat/>
-    <w:rsid w:val="001B1B3F"/>
+    <w:rsid w:val="00D82D63"/>
     <w:pPr>
       <w:spacing w:after="160" w:line="259" w:lineRule="auto"/>
     </w:pPr>
@@ -5198,7 +5053,7 @@
     <w:link w:val="HeaderChar"/>
     <w:uiPriority w:val="99"/>
     <w:unhideWhenUsed/>
-    <w:rsid w:val="001B1B3F"/>
+    <w:rsid w:val="00D82D63"/>
     <w:pPr>
       <w:tabs>
         <w:tab w:val="center" w:pos="4680"/>
@@ -5212,7 +5067,7 @@
     <w:basedOn w:val="DefaultParagraphFont"/>
     <w:link w:val="Header"/>
     <w:uiPriority w:val="99"/>
-    <w:rsid w:val="001B1B3F"/>
+    <w:rsid w:val="00D82D63"/>
     <w:rPr>
       <w:sz w:val="22"/>
       <w:szCs w:val="22"/>
@@ -5225,7 +5080,7 @@
     <w:link w:val="FooterChar"/>
     <w:uiPriority w:val="99"/>
     <w:unhideWhenUsed/>
-    <w:rsid w:val="001B1B3F"/>
+    <w:rsid w:val="00D82D63"/>
     <w:pPr>
       <w:tabs>
         <w:tab w:val="center" w:pos="4680"/>
@@ -5239,77 +5094,18 @@
     <w:basedOn w:val="DefaultParagraphFont"/>
     <w:link w:val="Footer"/>
     <w:uiPriority w:val="99"/>
-    <w:rsid w:val="001B1B3F"/>
+    <w:rsid w:val="00D82D63"/>
     <w:rPr>
       <w:sz w:val="22"/>
       <w:szCs w:val="22"/>
       <w:lang w:val="en-US"/>
     </w:rPr>
   </w:style>
-  <w:style w:type="table" w:styleId="GridTable1Light">
-    <w:name w:val="Grid Table 1 Light"/>
-    <w:basedOn w:val="TableNormal"/>
-    <w:uiPriority w:val="46"/>
-    <w:rsid w:val="001B1B3F"/>
-    <w:rPr>
-      <w:sz w:val="22"/>
-      <w:szCs w:val="22"/>
-      <w:lang w:val="en-US"/>
-    </w:rPr>
-    <w:tblPr>
-      <w:tblStyleRowBandSize w:val="1"/>
-      <w:tblStyleColBandSize w:val="1"/>
-      <w:tblBorders>
-        <w:top w:val="single" w:sz="4" w:space="0" w:color="999999" w:themeColor="text1" w:themeTint="66"/>
-        <w:left w:val="single" w:sz="4" w:space="0" w:color="999999" w:themeColor="text1" w:themeTint="66"/>
-        <w:bottom w:val="single" w:sz="4" w:space="0" w:color="999999" w:themeColor="text1" w:themeTint="66"/>
-        <w:right w:val="single" w:sz="4" w:space="0" w:color="999999" w:themeColor="text1" w:themeTint="66"/>
-        <w:insideH w:val="single" w:sz="4" w:space="0" w:color="999999" w:themeColor="text1" w:themeTint="66"/>
-        <w:insideV w:val="single" w:sz="4" w:space="0" w:color="999999" w:themeColor="text1" w:themeTint="66"/>
-      </w:tblBorders>
-    </w:tblPr>
-    <w:tblStylePr w:type="firstRow">
-      <w:rPr>
-        <w:b/>
-        <w:bCs/>
-      </w:rPr>
-      <w:tblPr/>
-      <w:tcPr>
-        <w:tcBorders>
-          <w:bottom w:val="single" w:sz="12" w:space="0" w:color="666666" w:themeColor="text1" w:themeTint="99"/>
-        </w:tcBorders>
-      </w:tcPr>
-    </w:tblStylePr>
-    <w:tblStylePr w:type="lastRow">
-      <w:rPr>
-        <w:b/>
-        <w:bCs/>
-      </w:rPr>
-      <w:tblPr/>
-      <w:tcPr>
-        <w:tcBorders>
-          <w:top w:val="double" w:sz="2" w:space="0" w:color="666666" w:themeColor="text1" w:themeTint="99"/>
-        </w:tcBorders>
-      </w:tcPr>
-    </w:tblStylePr>
-    <w:tblStylePr w:type="firstCol">
-      <w:rPr>
-        <w:b/>
-        <w:bCs/>
-      </w:rPr>
-    </w:tblStylePr>
-    <w:tblStylePr w:type="lastCol">
-      <w:rPr>
-        <w:b/>
-        <w:bCs/>
-      </w:rPr>
-    </w:tblStylePr>
-  </w:style>
   <w:style w:type="table" w:styleId="TableGrid">
     <w:name w:val="Table Grid"/>
     <w:basedOn w:val="TableNormal"/>
     <w:uiPriority w:val="39"/>
-    <w:rsid w:val="001D341E"/>
+    <w:rsid w:val="00D82D63"/>
     <w:tblPr>
       <w:tblBorders>
         <w:top w:val="single" w:sz="4" w:space="0" w:color="auto"/>
@@ -5323,7 +5119,7 @@
   </w:style>
   <w:style w:type="paragraph" w:customStyle="1" w:styleId="Default">
     <w:name w:val="Default"/>
-    <w:rsid w:val="003857E6"/>
+    <w:rsid w:val="00D82D63"/>
     <w:pPr>
       <w:autoSpaceDE w:val="0"/>
       <w:autoSpaceDN w:val="0"/>
@@ -5340,7 +5136,7 @@
     <w:basedOn w:val="Normal"/>
     <w:uiPriority w:val="99"/>
     <w:unhideWhenUsed/>
-    <w:rsid w:val="00614593"/>
+    <w:rsid w:val="00D82D63"/>
     <w:pPr>
       <w:spacing w:before="100" w:beforeAutospacing="1" w:after="100" w:afterAutospacing="1" w:line="240" w:lineRule="auto"/>
     </w:pPr>

</xml_diff>